<commit_message>
Actualización del sistema y remoción de credenciales de Google Sheets
</commit_message>
<xml_diff>
--- a/gestion_escolar/templates/tramites/Plantillas/Word/REINGRESO.docx
+++ b/gestion_escolar/templates/tramites/Plantillas/Word/REINGRESO.docx
@@ -11539,7 +11539,7 @@
               </wp:anchor>
             </w:drawing>
           </mc:Choice>
-          <mc:Fallback xmlns:w16sdtdh="http://schemas.microsoft.com/office/word/2020/wordml/sdtdatahash" xmlns:w16du="http://schemas.microsoft.com/office/word/2023/wordml/word16du" xmlns:w16="http://schemas.microsoft.com/office/word/2018/wordml" xmlns:w16cid="http://schemas.microsoft.com/office/word/2016/wordml/cid" xmlns:w16cex="http://schemas.microsoft.com/office/word/2018/wordml/cex" xmlns:oel="http://schemas.microsoft.com/office/2019/extlst" xmlns:am3d="http://schemas.microsoft.com/office/drawing/2017/model3d" xmlns:aink="http://schemas.microsoft.com/office/drawing/2016/ink" xmlns:cx8="http://schemas.microsoft.com/office/drawing/2016/5/14/chartex" xmlns:cx7="http://schemas.microsoft.com/office/drawing/2016/5/13/chartex" xmlns:cx6="http://schemas.microsoft.com/office/drawing/2016/5/12/chartex" xmlns:cx5="http://schemas.microsoft.com/office/drawing/2016/5/11/chartex" xmlns:cx4="http://schemas.microsoft.com/office/drawing/2016/5/10/chartex" xmlns:cx3="http://schemas.microsoft.com/office/drawing/2016/5/9/chartex" xmlns:cx2="http://schemas.microsoft.com/office/drawing/2015/10/21/chartex" xmlns:cx1="http://schemas.microsoft.com/office/drawing/2015/9/8/chartex">
+          <mc:Fallback xmlns:cx1="http://schemas.microsoft.com/office/drawing/2015/9/8/chartex" xmlns:cx2="http://schemas.microsoft.com/office/drawing/2015/10/21/chartex" xmlns:cx3="http://schemas.microsoft.com/office/drawing/2016/5/9/chartex" xmlns:cx4="http://schemas.microsoft.com/office/drawing/2016/5/10/chartex" xmlns:cx5="http://schemas.microsoft.com/office/drawing/2016/5/11/chartex" xmlns:cx6="http://schemas.microsoft.com/office/drawing/2016/5/12/chartex" xmlns:cx7="http://schemas.microsoft.com/office/drawing/2016/5/13/chartex" xmlns:cx8="http://schemas.microsoft.com/office/drawing/2016/5/14/chartex" xmlns:aink="http://schemas.microsoft.com/office/drawing/2016/ink" xmlns:am3d="http://schemas.microsoft.com/office/drawing/2017/model3d" xmlns:oel="http://schemas.microsoft.com/office/2019/extlst" xmlns:w16cex="http://schemas.microsoft.com/office/word/2018/wordml/cex" xmlns:w16cid="http://schemas.microsoft.com/office/word/2016/wordml/cid" xmlns:w16="http://schemas.microsoft.com/office/word/2018/wordml" xmlns:w16du="http://schemas.microsoft.com/office/word/2023/wordml/word16du" xmlns:w16sdtdh="http://schemas.microsoft.com/office/word/2020/wordml/sdtdatahash">
             <w:pict>
               <v:line w14:anchorId="735A7923" id="Conector recto 66" o:spid="_x0000_s1026" style="position:absolute;flip:y;z-index:251675648;visibility:visible;mso-wrap-style:square;mso-width-percent:0;mso-height-percent:0;mso-wrap-distance-left:9pt;mso-wrap-distance-top:0;mso-wrap-distance-right:9pt;mso-wrap-distance-bottom:0;mso-position-horizontal:absolute;mso-position-horizontal-relative:text;mso-position-vertical:absolute;mso-position-vertical-relative:text;mso-width-percent:0;mso-height-percent:0;mso-width-relative:margin;mso-height-relative:margin" from="-2.65pt,32.25pt" to="260.6pt,32.25pt" o:gfxdata="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" strokecolor="black [3200]" strokeweight=".5pt">
                 <v:stroke joinstyle="miter"/>
@@ -11642,7 +11642,7 @@
               </wp:anchor>
             </w:drawing>
           </mc:Choice>
-          <mc:Fallback xmlns:w16sdtdh="http://schemas.microsoft.com/office/word/2020/wordml/sdtdatahash" xmlns:w16du="http://schemas.microsoft.com/office/word/2023/wordml/word16du" xmlns:w16="http://schemas.microsoft.com/office/word/2018/wordml" xmlns:w16cid="http://schemas.microsoft.com/office/word/2016/wordml/cid" xmlns:w16cex="http://schemas.microsoft.com/office/word/2018/wordml/cex" xmlns:oel="http://schemas.microsoft.com/office/2019/extlst" xmlns:am3d="http://schemas.microsoft.com/office/drawing/2017/model3d" xmlns:aink="http://schemas.microsoft.com/office/drawing/2016/ink" xmlns:cx8="http://schemas.microsoft.com/office/drawing/2016/5/14/chartex" xmlns:cx7="http://schemas.microsoft.com/office/drawing/2016/5/13/chartex" xmlns:cx6="http://schemas.microsoft.com/office/drawing/2016/5/12/chartex" xmlns:cx5="http://schemas.microsoft.com/office/drawing/2016/5/11/chartex" xmlns:cx4="http://schemas.microsoft.com/office/drawing/2016/5/10/chartex" xmlns:cx3="http://schemas.microsoft.com/office/drawing/2016/5/9/chartex" xmlns:cx2="http://schemas.microsoft.com/office/drawing/2015/10/21/chartex" xmlns:cx1="http://schemas.microsoft.com/office/drawing/2015/9/8/chartex">
+          <mc:Fallback xmlns:cx1="http://schemas.microsoft.com/office/drawing/2015/9/8/chartex" xmlns:cx2="http://schemas.microsoft.com/office/drawing/2015/10/21/chartex" xmlns:cx3="http://schemas.microsoft.com/office/drawing/2016/5/9/chartex" xmlns:cx4="http://schemas.microsoft.com/office/drawing/2016/5/10/chartex" xmlns:cx5="http://schemas.microsoft.com/office/drawing/2016/5/11/chartex" xmlns:cx6="http://schemas.microsoft.com/office/drawing/2016/5/12/chartex" xmlns:cx7="http://schemas.microsoft.com/office/drawing/2016/5/13/chartex" xmlns:cx8="http://schemas.microsoft.com/office/drawing/2016/5/14/chartex" xmlns:aink="http://schemas.microsoft.com/office/drawing/2016/ink" xmlns:am3d="http://schemas.microsoft.com/office/drawing/2017/model3d" xmlns:oel="http://schemas.microsoft.com/office/2019/extlst" xmlns:w16cex="http://schemas.microsoft.com/office/word/2018/wordml/cex" xmlns:w16cid="http://schemas.microsoft.com/office/word/2016/wordml/cid" xmlns:w16="http://schemas.microsoft.com/office/word/2018/wordml" xmlns:w16du="http://schemas.microsoft.com/office/word/2023/wordml/word16du" xmlns:w16sdtdh="http://schemas.microsoft.com/office/word/2020/wordml/sdtdatahash">
             <w:pict>
               <v:line w14:anchorId="59822A56" id="Conector recto 67" o:spid="_x0000_s1026" style="position:absolute;z-index:251677696;visibility:visible;mso-wrap-style:square;mso-width-percent:0;mso-height-percent:0;mso-wrap-distance-left:9pt;mso-wrap-distance-top:0;mso-wrap-distance-right:9pt;mso-wrap-distance-bottom:0;mso-position-horizontal:absolute;mso-position-horizontal-relative:text;mso-position-vertical:absolute;mso-position-vertical-relative:text;mso-width-percent:0;mso-height-percent:0;mso-width-relative:margin;mso-height-relative:margin" from="443.15pt,23.4pt" to="656.9pt,24.15pt" o:gfxdata="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" strokecolor="black [3200]" strokeweight=".5pt">
                 <v:stroke joinstyle="miter"/>
@@ -12191,6 +12191,7 @@
     <w:p>
       <w:pPr>
         <w:rPr>
+          <w:rFonts w:ascii="Arial" w:hAnsi="Arial" w:cs="Arial"/>
           <w:b/>
           <w:bCs/>
           <w:color w:val="000000"/>
@@ -12201,11 +12202,12 @@
       </w:pPr>
       <w:r>
         <w:rPr>
+          <w:rFonts w:ascii="Arial" w:hAnsi="Arial" w:cs="Arial"/>
           <w:b/>
           <w:bCs/>
           <w:color w:val="000000"/>
-          <w:sz w:val="22"/>
-          <w:szCs w:val="22"/>
+          <w:sz w:val="20"/>
+          <w:szCs w:val="20"/>
           <w:lang w:val="es-MX" w:eastAsia="es-MX"/>
         </w:rPr>
         <w:t xml:space="preserve">C. </w:t>
@@ -12243,35 +12245,76 @@
     <w:p>
       <w:pPr>
         <w:rPr>
+          <w:rFonts w:ascii="Arial" w:hAnsi="Arial" w:cs="Arial"/>
           <w:b/>
           <w:bCs/>
           <w:color w:val="000000"/>
-          <w:sz w:val="22"/>
-          <w:szCs w:val="22"/>
+          <w:sz w:val="20"/>
+          <w:szCs w:val="20"/>
           <w:lang w:val="es-MX" w:eastAsia="es-MX"/>
         </w:rPr>
       </w:pPr>
       <w:r>
         <w:rPr>
+          <w:rFonts w:ascii="Arial" w:hAnsi="Arial" w:cs="Arial"/>
           <w:b/>
           <w:bCs/>
           <w:color w:val="000000"/>
-          <w:sz w:val="22"/>
-          <w:szCs w:val="22"/>
+          <w:sz w:val="20"/>
+          <w:szCs w:val="20"/>
           <w:lang w:val="es-MX" w:eastAsia="es-MX"/>
         </w:rPr>
         <w:t>FILIACIÓ</w:t>
       </w:r>
       <w:r>
         <w:rPr>
+          <w:rFonts w:ascii="Arial" w:hAnsi="Arial" w:cs="Arial"/>
           <w:b/>
           <w:bCs/>
           <w:color w:val="000000"/>
-          <w:sz w:val="22"/>
-          <w:szCs w:val="22"/>
+          <w:sz w:val="20"/>
+          <w:szCs w:val="20"/>
           <w:lang w:val="es-MX" w:eastAsia="es-MX"/>
         </w:rPr>
-        <w:t>N</w:t>
+        <w:t>N:</w:t>
+      </w:r>
+      <w:r>
+        <w:rPr>
+          <w:rFonts w:ascii="Arial" w:hAnsi="Arial" w:cs="Arial"/>
+          <w:b/>
+          <w:sz w:val="20"/>
+          <w:szCs w:val="20"/>
+        </w:rPr>
+        <w:t xml:space="preserve"> </w:t>
+      </w:r>
+      <w:r>
+        <w:rPr>
+          <w:rFonts w:ascii="Arial" w:hAnsi="Arial" w:cs="Arial"/>
+          <w:b/>
+          <w:sz w:val="20"/>
+          <w:szCs w:val="20"/>
+        </w:rPr>
+        <w:t>{{</w:t>
+      </w:r>
+      <w:proofErr w:type="spellStart"/>
+      <w:r>
+        <w:rPr>
+          <w:rFonts w:ascii="Arial" w:hAnsi="Arial" w:cs="Arial"/>
+          <w:b/>
+          <w:sz w:val="20"/>
+          <w:szCs w:val="20"/>
+        </w:rPr>
+        <w:t>RFC_Interino</w:t>
+      </w:r>
+      <w:proofErr w:type="spellEnd"/>
+      <w:r>
+        <w:rPr>
+          <w:rFonts w:ascii="Arial" w:hAnsi="Arial" w:cs="Arial"/>
+          <w:b/>
+          <w:sz w:val="20"/>
+          <w:szCs w:val="20"/>
+        </w:rPr>
+        <w:t>}}</w:t>
       </w:r>
       <w:r>
         <w:rPr>
@@ -12283,47 +12326,11 @@
           <w:szCs w:val="20"/>
           <w:lang w:val="es-MX" w:eastAsia="es-MX"/>
         </w:rPr>
-        <w:t>:</w:t>
-      </w:r>
-      <w:r>
-        <w:rPr>
-          <w:rFonts w:ascii="Arial" w:hAnsi="Arial" w:cs="Arial"/>
-          <w:b/>
-          <w:sz w:val="20"/>
-          <w:szCs w:val="20"/>
-        </w:rPr>
-        <w:t xml:space="preserve"> </w:t>
-      </w:r>
-      <w:r>
-        <w:rPr>
-          <w:rFonts w:ascii="Arial" w:hAnsi="Arial" w:cs="Arial"/>
-          <w:b/>
-          <w:sz w:val="20"/>
-          <w:szCs w:val="20"/>
-        </w:rPr>
-        <w:t>{{</w:t>
-      </w:r>
-      <w:proofErr w:type="spellStart"/>
-      <w:r>
-        <w:rPr>
-          <w:rFonts w:ascii="Arial" w:hAnsi="Arial" w:cs="Arial"/>
-          <w:b/>
-          <w:sz w:val="20"/>
-          <w:szCs w:val="20"/>
-        </w:rPr>
-        <w:t>RFC_Interino</w:t>
-      </w:r>
-      <w:proofErr w:type="spellEnd"/>
-      <w:r>
-        <w:rPr>
-          <w:rFonts w:ascii="Arial" w:hAnsi="Arial" w:cs="Arial"/>
-          <w:b/>
-          <w:sz w:val="20"/>
-          <w:szCs w:val="20"/>
-        </w:rPr>
-        <w:t>}}</w:t>
-      </w:r>
-      <w:r>
+        <w:t xml:space="preserve">,  </w:t>
+      </w:r>
+    </w:p>
+    <w:p>
+      <w:pPr>
         <w:rPr>
           <w:rFonts w:ascii="Arial" w:hAnsi="Arial" w:cs="Arial"/>
           <w:b/>
@@ -12333,38 +12340,15 @@
           <w:szCs w:val="20"/>
           <w:lang w:val="es-MX" w:eastAsia="es-MX"/>
         </w:rPr>
-        <w:t>,</w:t>
-      </w:r>
-      <w:r>
-        <w:rPr>
+      </w:pPr>
+      <w:r>
+        <w:rPr>
+          <w:rFonts w:ascii="Arial" w:hAnsi="Arial" w:cs="Arial"/>
           <w:b/>
           <w:bCs/>
           <w:color w:val="000000"/>
-          <w:sz w:val="22"/>
-          <w:szCs w:val="22"/>
-          <w:lang w:val="es-MX" w:eastAsia="es-MX"/>
-        </w:rPr>
-        <w:t xml:space="preserve">  </w:t>
-      </w:r>
-    </w:p>
-    <w:p>
-      <w:pPr>
-        <w:rPr>
-          <w:b/>
-          <w:bCs/>
-          <w:color w:val="000000"/>
-          <w:sz w:val="22"/>
-          <w:szCs w:val="22"/>
-          <w:lang w:val="es-MX" w:eastAsia="es-MX"/>
-        </w:rPr>
-      </w:pPr>
-      <w:r>
-        <w:rPr>
-          <w:b/>
-          <w:bCs/>
-          <w:color w:val="000000"/>
-          <w:sz w:val="22"/>
-          <w:szCs w:val="22"/>
+          <w:sz w:val="20"/>
+          <w:szCs w:val="20"/>
           <w:lang w:val="es-MX" w:eastAsia="es-MX"/>
         </w:rPr>
         <w:t xml:space="preserve">CLAVE PRESUPUESTAL: </w:t>
@@ -12442,10 +12426,10 @@
     <w:p>
       <w:pPr>
         <w:rPr>
-          <w:rFonts w:ascii="Calibri" w:hAnsi="Calibri" w:cs="Calibri"/>
+          <w:rFonts w:ascii="Arial" w:hAnsi="Arial" w:cs="Arial"/>
           <w:color w:val="000000"/>
-          <w:sz w:val="22"/>
-          <w:szCs w:val="22"/>
+          <w:sz w:val="20"/>
+          <w:szCs w:val="20"/>
           <w:lang w:val="es-MX" w:eastAsia="es-MX"/>
         </w:rPr>
       </w:pPr>
@@ -13280,7 +13264,18 @@
           <w:sz w:val="20"/>
           <w:szCs w:val="20"/>
         </w:rPr>
-        <w:t>DRA. LUZ MARIA DEL PILAR VERGARA MONTELONGO</w:t>
+        <w:t>DRA. LUZ MARIA DEL PILAR</w:t>
+      </w:r>
+      <w:bookmarkStart w:id="8" w:name="_GoBack"/>
+      <w:bookmarkEnd w:id="8"/>
+      <w:r>
+        <w:rPr>
+          <w:b/>
+          <w:bCs/>
+          <w:sz w:val="20"/>
+          <w:szCs w:val="20"/>
+        </w:rPr>
+        <w:t xml:space="preserve"> VERGARA MONTELONGO</w:t>
       </w:r>
       <w:r>
         <w:rPr>
@@ -13732,8 +13727,6 @@
           <w:szCs w:val="16"/>
         </w:rPr>
       </w:pPr>
-      <w:bookmarkStart w:id="8" w:name="_GoBack"/>
-      <w:bookmarkEnd w:id="8"/>
     </w:p>
     <w:bookmarkEnd w:id="6"/>
     <w:p/>
@@ -14943,7 +14936,7 @@
               </wp:anchor>
             </w:drawing>
           </mc:Choice>
-          <mc:Fallback xmlns:w16sdtdh="http://schemas.microsoft.com/office/word/2020/wordml/sdtdatahash" xmlns:w16du="http://schemas.microsoft.com/office/word/2023/wordml/word16du" xmlns:w16="http://schemas.microsoft.com/office/word/2018/wordml" xmlns:w16cid="http://schemas.microsoft.com/office/word/2016/wordml/cid" xmlns:w16cex="http://schemas.microsoft.com/office/word/2018/wordml/cex" xmlns:oel="http://schemas.microsoft.com/office/2019/extlst" xmlns:am3d="http://schemas.microsoft.com/office/drawing/2017/model3d" xmlns:aink="http://schemas.microsoft.com/office/drawing/2016/ink" xmlns:cx8="http://schemas.microsoft.com/office/drawing/2016/5/14/chartex" xmlns:cx7="http://schemas.microsoft.com/office/drawing/2016/5/13/chartex" xmlns:cx6="http://schemas.microsoft.com/office/drawing/2016/5/12/chartex" xmlns:cx5="http://schemas.microsoft.com/office/drawing/2016/5/11/chartex" xmlns:cx4="http://schemas.microsoft.com/office/drawing/2016/5/10/chartex" xmlns:cx3="http://schemas.microsoft.com/office/drawing/2016/5/9/chartex" xmlns:cx2="http://schemas.microsoft.com/office/drawing/2015/10/21/chartex" xmlns:cx1="http://schemas.microsoft.com/office/drawing/2015/9/8/chartex">
+          <mc:Fallback xmlns:cx1="http://schemas.microsoft.com/office/drawing/2015/9/8/chartex" xmlns:cx2="http://schemas.microsoft.com/office/drawing/2015/10/21/chartex" xmlns:cx3="http://schemas.microsoft.com/office/drawing/2016/5/9/chartex" xmlns:cx4="http://schemas.microsoft.com/office/drawing/2016/5/10/chartex" xmlns:cx5="http://schemas.microsoft.com/office/drawing/2016/5/11/chartex" xmlns:cx6="http://schemas.microsoft.com/office/drawing/2016/5/12/chartex" xmlns:cx7="http://schemas.microsoft.com/office/drawing/2016/5/13/chartex" xmlns:cx8="http://schemas.microsoft.com/office/drawing/2016/5/14/chartex" xmlns:aink="http://schemas.microsoft.com/office/drawing/2016/ink" xmlns:am3d="http://schemas.microsoft.com/office/drawing/2017/model3d" xmlns:oel="http://schemas.microsoft.com/office/2019/extlst" xmlns:w16cex="http://schemas.microsoft.com/office/word/2018/wordml/cex" xmlns:w16cid="http://schemas.microsoft.com/office/word/2016/wordml/cid" xmlns:w16="http://schemas.microsoft.com/office/word/2018/wordml" xmlns:w16du="http://schemas.microsoft.com/office/word/2023/wordml/word16du" xmlns:w16sdtdh="http://schemas.microsoft.com/office/word/2020/wordml/sdtdatahash">
             <w:pict>
               <v:line w14:anchorId="3DB20B95" id="Conector recto 9" o:spid="_x0000_s1026" style="position:absolute;flip:y;z-index:251678720;visibility:visible;mso-wrap-style:square;mso-wrap-distance-left:9pt;mso-wrap-distance-top:0;mso-wrap-distance-right:9pt;mso-wrap-distance-bottom:0;mso-position-horizontal:absolute;mso-position-horizontal-relative:text;mso-position-vertical:absolute;mso-position-vertical-relative:text" from="504.35pt,11.2pt" to="618.35pt,11.95pt" o:gfxdata="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" strokecolor="black [3200]" strokeweight=".5pt">
                 <v:stroke joinstyle="miter"/>
@@ -15200,7 +15193,7 @@
               <v:shape id="_x0000_i1025" type="#_x0000_t75" style="width:82.5pt;height:56.25pt">
                 <v:imagedata r:id="rId1" o:title=""/>
               </v:shape>
-              <o:OLEObject Type="Embed" ProgID="PBrush" ShapeID="_x0000_i1025" DrawAspect="Content" ObjectID="_1821851481" r:id="rId2"/>
+              <o:OLEObject Type="Embed" ProgID="PBrush" ShapeID="_x0000_i1025" DrawAspect="Content" ObjectID="_1823246794" r:id="rId2"/>
             </w:object>
           </w:r>
         </w:p>
@@ -15509,7 +15502,7 @@
         <v:shape id="_x0000_s2049" type="#_x0000_t75" style="position:absolute;margin-left:-10.15pt;margin-top:-19.7pt;width:89.25pt;height:63.75pt;z-index:251666432;mso-wrap-style:tight">
           <v:imagedata r:id="rId1" o:title=""/>
         </v:shape>
-        <o:OLEObject Type="Embed" ProgID="PBrush" ShapeID="_x0000_s2049" DrawAspect="Content" ObjectID="_1821851482" r:id="rId2"/>
+        <o:OLEObject Type="Embed" ProgID="PBrush" ShapeID="_x0000_s2049" DrawAspect="Content" ObjectID="_1823246795" r:id="rId2"/>
       </w:object>
     </w:r>
   </w:p>
@@ -16891,7 +16884,7 @@
 </file>
 
 <file path=customXml/itemProps1.xml><?xml version="1.0" encoding="utf-8"?>
-<ds:datastoreItem xmlns:ds="http://schemas.openxmlformats.org/officeDocument/2006/customXml" ds:itemID="{F658BDE5-8A14-48DD-B8CE-FE9696628034}">
+<ds:datastoreItem xmlns:ds="http://schemas.openxmlformats.org/officeDocument/2006/customXml" ds:itemID="{6810B209-A26D-49CF-A0B5-DDD36F8747CB}">
   <ds:schemaRefs>
     <ds:schemaRef ds:uri="http://schemas.openxmlformats.org/officeDocument/2006/bibliography"/>
   </ds:schemaRefs>

</xml_diff>